<commit_message>
✨: improve lab4 and 7
</commit_message>
<xml_diff>
--- a/docs/Labs/Lab4_Dominskyi_Valentyn_IP93.docx
+++ b/docs/Labs/Lab4_Dominskyi_Valentyn_IP93.docx
@@ -19,7 +19,18 @@
           <w:szCs w:val="28"/>
           <w:lang w:val="uk-UA"/>
         </w:rPr>
-        <w:t>Національний технічний університет України</w:t>
+        <w:t xml:space="preserve">Національний </w:t>
+      </w:r>
+      <w:bookmarkStart w:id="0" w:name="_GoBack"/>
+      <w:bookmarkEnd w:id="0"/>
+      <w:r>
+        <w:rPr>
+          <w:rFonts w:ascii="Merriweather" w:hAnsi="Merriweather" w:cs="Times New Roman"/>
+          <w:sz w:val="28"/>
+          <w:szCs w:val="28"/>
+          <w:lang w:val="uk-UA"/>
+        </w:rPr>
+        <w:t>технічний університет України</w:t>
       </w:r>
     </w:p>
     <w:p>
@@ -677,111 +688,64 @@
           <w:r>
             <w:fldChar w:fldCharType="separate"/>
           </w:r>
-          <w:bookmarkStart w:id="0" w:name="_GoBack"/>
-          <w:bookmarkEnd w:id="0"/>
-          <w:r>
-            <w:rPr>
-              <w:rStyle w:val="a4"/>
-              <w:noProof/>
-            </w:rPr>
-            <w:fldChar w:fldCharType="begin"/>
-          </w:r>
-          <w:r>
-            <w:rPr>
-              <w:rStyle w:val="a4"/>
-              <w:noProof/>
-            </w:rPr>
-            <w:instrText xml:space="preserve"> </w:instrText>
-          </w:r>
-          <w:r>
-            <w:rPr>
-              <w:noProof/>
-            </w:rPr>
-            <w:instrText>HYPERLINK \l "_Toc103086148"</w:instrText>
-          </w:r>
-          <w:r>
-            <w:rPr>
-              <w:rStyle w:val="a4"/>
-              <w:noProof/>
-            </w:rPr>
-            <w:instrText xml:space="preserve"> </w:instrText>
-          </w:r>
-          <w:r>
-            <w:rPr>
-              <w:rStyle w:val="a4"/>
-              <w:noProof/>
-            </w:rPr>
-          </w:r>
-          <w:r>
-            <w:rPr>
-              <w:rStyle w:val="a4"/>
-              <w:noProof/>
-            </w:rPr>
-            <w:fldChar w:fldCharType="separate"/>
-          </w:r>
-          <w:r>
-            <w:rPr>
-              <w:rStyle w:val="a4"/>
-              <w:noProof/>
-              <w:lang w:val="uk-UA"/>
-            </w:rPr>
-            <w:t>Мета:</w:t>
-          </w:r>
-          <w:r>
-            <w:rPr>
-              <w:noProof/>
-              <w:webHidden/>
-            </w:rPr>
-            <w:tab/>
-          </w:r>
-          <w:r>
-            <w:rPr>
-              <w:noProof/>
-              <w:webHidden/>
-            </w:rPr>
-            <w:fldChar w:fldCharType="begin"/>
-          </w:r>
-          <w:r>
-            <w:rPr>
-              <w:noProof/>
-              <w:webHidden/>
-            </w:rPr>
-            <w:instrText xml:space="preserve"> PAGEREF _Toc103086148 \h </w:instrText>
-          </w:r>
-          <w:r>
-            <w:rPr>
-              <w:noProof/>
-              <w:webHidden/>
-            </w:rPr>
-          </w:r>
-          <w:r>
-            <w:rPr>
-              <w:noProof/>
-              <w:webHidden/>
-            </w:rPr>
-            <w:fldChar w:fldCharType="separate"/>
-          </w:r>
-          <w:r>
-            <w:rPr>
-              <w:noProof/>
-              <w:webHidden/>
-            </w:rPr>
-            <w:t>3</w:t>
-          </w:r>
-          <w:r>
-            <w:rPr>
-              <w:noProof/>
-              <w:webHidden/>
-            </w:rPr>
-            <w:fldChar w:fldCharType="end"/>
-          </w:r>
-          <w:r>
-            <w:rPr>
-              <w:rStyle w:val="a4"/>
-              <w:noProof/>
-            </w:rPr>
-            <w:fldChar w:fldCharType="end"/>
-          </w:r>
+          <w:hyperlink w:anchor="_Toc103086148" w:history="1">
+            <w:r>
+              <w:rPr>
+                <w:rStyle w:val="a4"/>
+                <w:noProof/>
+                <w:lang w:val="uk-UA"/>
+              </w:rPr>
+              <w:t>Мета:</w:t>
+            </w:r>
+            <w:r>
+              <w:rPr>
+                <w:noProof/>
+                <w:webHidden/>
+              </w:rPr>
+              <w:tab/>
+            </w:r>
+            <w:r>
+              <w:rPr>
+                <w:noProof/>
+                <w:webHidden/>
+              </w:rPr>
+              <w:fldChar w:fldCharType="begin"/>
+            </w:r>
+            <w:r>
+              <w:rPr>
+                <w:noProof/>
+                <w:webHidden/>
+              </w:rPr>
+              <w:instrText xml:space="preserve"> PAGEREF _Toc103086148 \h </w:instrText>
+            </w:r>
+            <w:r>
+              <w:rPr>
+                <w:noProof/>
+                <w:webHidden/>
+              </w:rPr>
+            </w:r>
+            <w:r>
+              <w:rPr>
+                <w:noProof/>
+                <w:webHidden/>
+              </w:rPr>
+              <w:fldChar w:fldCharType="separate"/>
+            </w:r>
+            <w:r>
+              <w:rPr>
+                <w:noProof/>
+                <w:webHidden/>
+              </w:rPr>
+              <w:t>3</w:t>
+            </w:r>
+            <w:r>
+              <w:rPr>
+                <w:noProof/>
+                <w:webHidden/>
+              </w:rPr>
+              <w:fldChar w:fldCharType="end"/>
+            </w:r>
+          </w:hyperlink>
         </w:p>
         <w:p>
           <w:pPr>
@@ -21219,7 +21183,7 @@
 </file>
 
 <file path=customXml/itemProps1.xml><?xml version="1.0" encoding="utf-8"?>
-<ds:datastoreItem xmlns:ds="http://schemas.openxmlformats.org/officeDocument/2006/customXml" ds:itemID="{75F74916-17A8-41DA-8E51-5BFB5CE7327A}">
+<ds:datastoreItem xmlns:ds="http://schemas.openxmlformats.org/officeDocument/2006/customXml" ds:itemID="{C62F7E6B-2809-4F1F-9971-DEDE58D27E03}">
   <ds:schemaRefs>
     <ds:schemaRef ds:uri="http://schemas.openxmlformats.org/officeDocument/2006/bibliography"/>
   </ds:schemaRefs>

</xml_diff>